<commit_message>
Adding Module 2 Assignments
</commit_message>
<xml_diff>
--- a/module-1/Breutzmann - Assignment 1.3.docx
+++ b/module-1/Breutzmann - Assignment 1.3.docx
@@ -35,6 +35,10 @@
         </w:numPr>
       </w:pPr>
       <w:r>
+        <w:rPr>
+          <w:b/>
+          <w:bCs/>
+        </w:rPr>
         <w:t>Start</w:t>
       </w:r>
     </w:p>
@@ -47,7 +51,14 @@
         </w:numPr>
       </w:pPr>
       <w:r>
-        <w:t>Ask user: beer = How many bottles of beer?</w:t>
+        <w:rPr>
+          <w:b/>
+          <w:bCs/>
+        </w:rPr>
+        <w:t>Ask user:</w:t>
+      </w:r>
+      <w:r>
+        <w:t xml:space="preserve"> beer = How many bottles of beer?</w:t>
       </w:r>
     </w:p>
     <w:p>
@@ -59,136 +70,228 @@
         </w:numPr>
       </w:pPr>
       <w:r>
-        <w:t>Start Loop (While beer&gt;0):</w:t>
-      </w:r>
-    </w:p>
-    <w:p>
-      <w:pPr>
-        <w:pStyle w:val="ListParagraph"/>
-        <w:numPr>
-          <w:ilvl w:val="1"/>
-          <w:numId w:val="1"/>
-        </w:numPr>
-      </w:pPr>
-      <w:r>
-        <w:t xml:space="preserve">beer_string1 = </w:t>
-      </w:r>
-    </w:p>
-    <w:p>
-      <w:pPr>
-        <w:pStyle w:val="ListParagraph"/>
-        <w:numPr>
-          <w:ilvl w:val="2"/>
-          <w:numId w:val="1"/>
-        </w:numPr>
-      </w:pPr>
-      <w:r>
-        <w:t>If beer &gt; 2 or beer == 0: “# bottle(s) of beer on the wall, # bottles of beer!”</w:t>
-      </w:r>
-    </w:p>
-    <w:p>
-      <w:pPr>
-        <w:pStyle w:val="ListParagraph"/>
-        <w:numPr>
-          <w:ilvl w:val="2"/>
-          <w:numId w:val="1"/>
-        </w:numPr>
-      </w:pPr>
-      <w:r>
-        <w:t>Elif beer == 1: “1 bottle of beer on the wall, 1 bottle of beer!”</w:t>
-      </w:r>
-    </w:p>
-    <w:p>
-      <w:pPr>
-        <w:pStyle w:val="ListParagraph"/>
-        <w:numPr>
-          <w:ilvl w:val="1"/>
-          <w:numId w:val="1"/>
-        </w:numPr>
-      </w:pPr>
-      <w:r>
-        <w:t xml:space="preserve">beer_string2 = </w:t>
-      </w:r>
-    </w:p>
-    <w:p>
-      <w:pPr>
-        <w:pStyle w:val="ListParagraph"/>
-        <w:numPr>
-          <w:ilvl w:val="2"/>
-          <w:numId w:val="1"/>
-        </w:numPr>
-      </w:pPr>
-      <w:r>
-        <w:t>If beer-1 &gt;2: “Take one down, pass it around, # bottles of beer on the wall!”</w:t>
-      </w:r>
-    </w:p>
-    <w:p>
-      <w:pPr>
-        <w:pStyle w:val="ListParagraph"/>
-        <w:numPr>
-          <w:ilvl w:val="2"/>
-          <w:numId w:val="1"/>
-        </w:numPr>
-      </w:pPr>
-      <w:r>
-        <w:t>Elif beer-1 ==1: “Take one down, pass it around, 1 bottle of beer on the wall!”</w:t>
-      </w:r>
-    </w:p>
-    <w:p>
-      <w:pPr>
-        <w:pStyle w:val="ListParagraph"/>
-        <w:numPr>
-          <w:ilvl w:val="2"/>
-          <w:numId w:val="1"/>
-        </w:numPr>
-      </w:pPr>
-      <w:r>
-        <w:t>Elif beer == 0: “Take one down, pass it around, no more bottles of beer on the wall!”</w:t>
-      </w:r>
-    </w:p>
-    <w:p>
-      <w:pPr>
-        <w:pStyle w:val="ListParagraph"/>
-        <w:numPr>
-          <w:ilvl w:val="2"/>
-          <w:numId w:val="1"/>
-        </w:numPr>
-      </w:pPr>
-    </w:p>
-    <w:p>
-      <w:pPr>
-        <w:pStyle w:val="ListParagraph"/>
-        <w:numPr>
-          <w:ilvl w:val="1"/>
-          <w:numId w:val="1"/>
-        </w:numPr>
-      </w:pPr>
+        <w:rPr>
+          <w:b/>
+          <w:bCs/>
+        </w:rPr>
+        <w:t>While</w:t>
+      </w:r>
+      <w:r>
+        <w:t xml:space="preserve"> beer &gt; 0</w:t>
+      </w:r>
+      <w:r>
+        <w:rPr>
+          <w:b/>
+          <w:bCs/>
+        </w:rPr>
+        <w:t>:</w:t>
+      </w:r>
+      <w:r>
+        <w:br/>
+      </w:r>
+      <w:r>
+        <w:t> </w:t>
+      </w:r>
+      <w:r>
+        <w:t xml:space="preserve">a. </w:t>
+      </w:r>
+      <w:r>
+        <w:rPr>
+          <w:b/>
+          <w:bCs/>
+        </w:rPr>
+        <w:t>If</w:t>
+      </w:r>
+      <w:r>
+        <w:t xml:space="preserve"> beer &gt; 1</w:t>
+      </w:r>
+      <w:r>
+        <w:br/>
+      </w:r>
+      <w:r>
+        <w:t> </w:t>
+      </w:r>
+      <w:r>
+        <w:t> </w:t>
+      </w:r>
+      <w:r>
+        <w:t> </w:t>
+      </w:r>
       <w:r>
         <w:t>Display</w:t>
       </w:r>
-    </w:p>
-    <w:p>
-      <w:pPr>
-        <w:pStyle w:val="ListParagraph"/>
-        <w:numPr>
-          <w:ilvl w:val="2"/>
-          <w:numId w:val="1"/>
-        </w:numPr>
-      </w:pPr>
-      <w:r>
-        <w:t>beer_string1</w:t>
-      </w:r>
-    </w:p>
-    <w:p>
-      <w:pPr>
-        <w:pStyle w:val="ListParagraph"/>
-        <w:numPr>
-          <w:ilvl w:val="2"/>
-          <w:numId w:val="1"/>
-        </w:numPr>
-      </w:pPr>
-      <w:r>
-        <w:t>beer_string2</w:t>
+      <w:r>
+        <w:t xml:space="preserve"> = "{beer} bottles of beer on the wall, {beer} bottles of beer!"</w:t>
+      </w:r>
+      <w:r>
+        <w:br/>
+      </w:r>
+      <w:r>
+        <w:t> </w:t>
+      </w:r>
+      <w:r>
+        <w:rPr>
+          <w:b/>
+          <w:bCs/>
+        </w:rPr>
+        <w:t>Else</w:t>
+      </w:r>
+      <w:r>
+        <w:br/>
+      </w:r>
+      <w:r>
+        <w:t> </w:t>
+      </w:r>
+      <w:r>
+        <w:t> </w:t>
+      </w:r>
+      <w:r>
+        <w:t> </w:t>
+      </w:r>
+      <w:r>
+        <w:t>Display</w:t>
+      </w:r>
+      <w:r>
+        <w:t xml:space="preserve"> = "1 bottle of beer on the wall, 1 bottle of beer!"</w:t>
+      </w:r>
+      <w:r>
+        <w:br/>
+      </w:r>
+      <w:r>
+        <w:t> </w:t>
+      </w:r>
+      <w:r>
+        <w:br/>
+      </w:r>
+      <w:r>
+        <w:t> </w:t>
+      </w:r>
+      <w:r>
+        <w:t xml:space="preserve">b. </w:t>
+      </w:r>
+      <w:r>
+        <w:rPr>
+          <w:b/>
+          <w:bCs/>
+        </w:rPr>
+        <w:t>Decrease</w:t>
+      </w:r>
+      <w:r>
+        <w:t xml:space="preserve"> beer = beer - 1</w:t>
+      </w:r>
+      <w:r>
+        <w:br/>
+      </w:r>
+      <w:r>
+        <w:t> </w:t>
+      </w:r>
+      <w:r>
+        <w:br/>
+      </w:r>
+      <w:r>
+        <w:t> </w:t>
+      </w:r>
+      <w:r>
+        <w:t xml:space="preserve">c. </w:t>
+      </w:r>
+      <w:r>
+        <w:rPr>
+          <w:b/>
+          <w:bCs/>
+        </w:rPr>
+        <w:t>If</w:t>
+      </w:r>
+      <w:r>
+        <w:t xml:space="preserve"> beer &gt; 1</w:t>
+      </w:r>
+      <w:r>
+        <w:br/>
+      </w:r>
+      <w:r>
+        <w:t> </w:t>
+      </w:r>
+      <w:r>
+        <w:t> </w:t>
+      </w:r>
+      <w:r>
+        <w:t> </w:t>
+      </w:r>
+      <w:r>
+        <w:t>display</w:t>
+      </w:r>
+      <w:r>
+        <w:t xml:space="preserve"> = "Take one down, pass it around, {beer} bottles of beer on the wall!"</w:t>
+      </w:r>
+      <w:r>
+        <w:br/>
+      </w:r>
+      <w:r>
+        <w:t> </w:t>
+      </w:r>
+      <w:r>
+        <w:rPr>
+          <w:b/>
+          <w:bCs/>
+        </w:rPr>
+        <w:t>Elif</w:t>
+      </w:r>
+      <w:r>
+        <w:t xml:space="preserve"> beer == 1</w:t>
+      </w:r>
+      <w:r>
+        <w:br/>
+      </w:r>
+      <w:r>
+        <w:t> </w:t>
+      </w:r>
+      <w:r>
+        <w:t> </w:t>
+      </w:r>
+      <w:r>
+        <w:t> </w:t>
+      </w:r>
+      <w:r>
+        <w:t>display</w:t>
+      </w:r>
+      <w:r>
+        <w:t xml:space="preserve"> = "Take one down, pass it around, 1 bottle of beer on the wall!"</w:t>
+      </w:r>
+      <w:r>
+        <w:br/>
+      </w:r>
+      <w:r>
+        <w:t> </w:t>
+      </w:r>
+      <w:r>
+        <w:rPr>
+          <w:b/>
+          <w:bCs/>
+        </w:rPr>
+        <w:t>Else</w:t>
+      </w:r>
+      <w:r>
+        <w:br/>
+      </w:r>
+      <w:r>
+        <w:t> </w:t>
+      </w:r>
+      <w:r>
+        <w:t> </w:t>
+      </w:r>
+      <w:r>
+        <w:t> </w:t>
+      </w:r>
+      <w:r>
+        <w:t>display</w:t>
+      </w:r>
+      <w:r>
+        <w:t xml:space="preserve"> = "Take one down, pass it around, no more bottles of beer on the wall!"</w:t>
+      </w:r>
+      <w:r>
+        <w:br/>
+      </w:r>
+      <w:r>
+        <w:t> </w:t>
       </w:r>
     </w:p>
     <w:p>
@@ -200,7 +303,14 @@
         </w:numPr>
       </w:pPr>
       <w:r>
-        <w:t>Display “Time to buy more beer!”</w:t>
+        <w:rPr>
+          <w:b/>
+          <w:bCs/>
+        </w:rPr>
+        <w:t>Display:</w:t>
+      </w:r>
+      <w:r>
+        <w:t xml:space="preserve"> "Time to buy more beer!"</w:t>
       </w:r>
     </w:p>
     <w:p>
@@ -212,16 +322,74 @@
         </w:numPr>
       </w:pPr>
       <w:r>
+        <w:rPr>
+          <w:b/>
+          <w:bCs/>
+        </w:rPr>
         <w:t>End</w:t>
+      </w:r>
+    </w:p>
+    <w:p>
+      <w:r>
+        <w:br w:type="page"/>
+      </w:r>
+    </w:p>
+    <w:p>
+      <w:r>
+        <w:rPr>
+          <w:noProof/>
+        </w:rPr>
+        <w:lastRenderedPageBreak/>
+        <w:drawing>
+          <wp:inline distT="0" distB="0" distL="0" distR="0" wp14:anchorId="100A18B9" wp14:editId="6CEA7B92">
+            <wp:extent cx="5865495" cy="8229600"/>
+            <wp:effectExtent l="0" t="0" r="0" b="0"/>
+            <wp:docPr id="975688784" name="Picture 1" descr="A screenshot of a computer&#10;&#10;AI-generated content may be incorrect."/>
+            <wp:cNvGraphicFramePr>
+              <a:graphicFrameLocks xmlns:a="http://schemas.openxmlformats.org/drawingml/2006/main" noChangeAspect="1"/>
+            </wp:cNvGraphicFramePr>
+            <a:graphic xmlns:a="http://schemas.openxmlformats.org/drawingml/2006/main">
+              <a:graphicData uri="http://schemas.openxmlformats.org/drawingml/2006/picture">
+                <pic:pic xmlns:pic="http://schemas.openxmlformats.org/drawingml/2006/picture">
+                  <pic:nvPicPr>
+                    <pic:cNvPr id="975688784" name="Picture 1" descr="A screenshot of a computer&#10;&#10;AI-generated content may be incorrect."/>
+                    <pic:cNvPicPr/>
+                  </pic:nvPicPr>
+                  <pic:blipFill>
+                    <a:blip r:embed="rId7">
+                      <a:extLst>
+                        <a:ext uri="{28A0092B-C50C-407E-A947-70E740481C1C}">
+                          <a14:useLocalDpi xmlns:a14="http://schemas.microsoft.com/office/drawing/2010/main" val="0"/>
+                        </a:ext>
+                      </a:extLst>
+                    </a:blip>
+                    <a:stretch>
+                      <a:fillRect/>
+                    </a:stretch>
+                  </pic:blipFill>
+                  <pic:spPr>
+                    <a:xfrm>
+                      <a:off x="0" y="0"/>
+                      <a:ext cx="5865495" cy="8229600"/>
+                    </a:xfrm>
+                    <a:prstGeom prst="rect">
+                      <a:avLst/>
+                    </a:prstGeom>
+                  </pic:spPr>
+                </pic:pic>
+              </a:graphicData>
+            </a:graphic>
+          </wp:inline>
+        </w:drawing>
       </w:r>
     </w:p>
     <w:sectPr>
-      <w:headerReference w:type="even" r:id="rId7"/>
-      <w:headerReference w:type="default" r:id="rId8"/>
-      <w:footerReference w:type="even" r:id="rId9"/>
-      <w:footerReference w:type="default" r:id="rId10"/>
-      <w:headerReference w:type="first" r:id="rId11"/>
-      <w:footerReference w:type="first" r:id="rId12"/>
+      <w:headerReference w:type="even" r:id="rId8"/>
+      <w:headerReference w:type="default" r:id="rId9"/>
+      <w:footerReference w:type="even" r:id="rId10"/>
+      <w:footerReference w:type="default" r:id="rId11"/>
+      <w:headerReference w:type="first" r:id="rId12"/>
+      <w:footerReference w:type="first" r:id="rId13"/>
       <w:pgSz w:w="12240" w:h="15840"/>
       <w:pgMar w:top="1440" w:right="1440" w:bottom="1440" w:left="1440" w:header="720" w:footer="720" w:gutter="0"/>
       <w:cols w:space="720"/>
@@ -1067,7 +1235,6 @@
   <w:style w:type="character" w:default="1" w:styleId="DefaultParagraphFont">
     <w:name w:val="Default Paragraph Font"/>
     <w:uiPriority w:val="1"/>
-    <w:semiHidden/>
     <w:unhideWhenUsed/>
   </w:style>
   <w:style w:type="table" w:default="1" w:styleId="TableNormal">

</xml_diff>